<commit_message>
Agregue la carpeta con las imagenes del parcial 3
</commit_message>
<xml_diff>
--- a/Base-de-Datos/Geometria-y-Trigonometria/GC_PREGUNTAS_TRIGONOMETRIA.docx
+++ b/Base-de-Datos/Geometria-y-Trigonometria/GC_PREGUNTAS_TRIGONOMETRIA.docx
@@ -2672,69 +2672,11 @@
           <w:sz w:val="24"/>
           <w:szCs w:val="24"/>
         </w:rPr>
-        <w:t xml:space="preserve">Resuelve el siguiente triángulo rectángulo </w:t>
-      </w:r>
-      <w:r>
-        <w:rPr>
-          <w:rFonts w:ascii="Franklin Gothic Medium" w:hAnsi="Franklin Gothic Medium"/>
-          <w:sz w:val="24"/>
-          <w:szCs w:val="24"/>
-        </w:rPr>
-        <w:t>de acuerdo con</w:t>
-      </w:r>
-      <w:r>
-        <w:rPr>
-          <w:rFonts w:ascii="Franklin Gothic Medium" w:hAnsi="Franklin Gothic Medium"/>
-          <w:sz w:val="24"/>
-          <w:szCs w:val="24"/>
-        </w:rPr>
-        <w:t xml:space="preserve"> los datos proporcionados</w:t>
-      </w:r>
-      <w:r>
-        <w:rPr>
-          <w:rFonts w:ascii="Franklin Gothic Medium" w:hAnsi="Franklin Gothic Medium"/>
-          <w:sz w:val="24"/>
-          <w:szCs w:val="24"/>
-        </w:rPr>
-        <w:t xml:space="preserve"> </w:t>
-      </w:r>
-      <w:r>
-        <w:rPr>
-          <w:rFonts w:ascii="Franklin Gothic Medium" w:hAnsi="Franklin Gothic Medium"/>
-          <w:sz w:val="24"/>
-          <w:szCs w:val="24"/>
-        </w:rPr>
-        <w:t>a=12, b=17</w:t>
-      </w:r>
-      <w:r>
-        <w:rPr>
-          <w:rFonts w:ascii="Franklin Gothic Medium" w:hAnsi="Franklin Gothic Medium"/>
-          <w:sz w:val="24"/>
-          <w:szCs w:val="24"/>
-        </w:rPr>
-        <w:t>, C=45.6°.</w:t>
-      </w:r>
-    </w:p>
-    <w:p>
-      <w:pPr>
-        <w:rPr>
-          <w:rFonts w:ascii="Franklin Gothic Medium" w:hAnsi="Franklin Gothic Medium"/>
-          <w:sz w:val="24"/>
-          <w:szCs w:val="24"/>
-        </w:rPr>
-      </w:pPr>
-      <w:r>
-        <w:rPr>
-          <w:rFonts w:ascii="Franklin Gothic Medium" w:hAnsi="Franklin Gothic Medium"/>
-          <w:noProof/>
-          <w:sz w:val="24"/>
-          <w:szCs w:val="24"/>
-        </w:rPr>
         <w:drawing>
-          <wp:inline distT="0" distB="0" distL="0" distR="0" wp14:anchorId="26949F49" wp14:editId="23509191">
-            <wp:extent cx="2590800" cy="2058964"/>
+          <wp:inline distT="0" distB="0" distL="0" distR="0" wp14:anchorId="6E7A241D" wp14:editId="25D0453B">
+            <wp:extent cx="5515745" cy="2534004"/>
             <wp:effectExtent l="0" t="0" r="0" b="0"/>
-            <wp:docPr id="1543404289" name="Imagen 1" descr="Gráfico de líneas&#10;&#10;Descripción generada automáticamente con confianza baja"/>
+            <wp:docPr id="785312633" name="Imagen 1" descr="Gráfico, Gráfico de líneas&#10;&#10;Descripción generada automáticamente"/>
             <wp:cNvGraphicFramePr>
               <a:graphicFrameLocks xmlns:a="http://schemas.openxmlformats.org/drawingml/2006/main" noChangeAspect="1"/>
             </wp:cNvGraphicFramePr>
@@ -2742,7 +2684,7 @@
               <a:graphicData uri="http://schemas.openxmlformats.org/drawingml/2006/picture">
                 <pic:pic xmlns:pic="http://schemas.openxmlformats.org/drawingml/2006/picture">
                   <pic:nvPicPr>
-                    <pic:cNvPr id="1543404289" name="Imagen 1" descr="Gráfico de líneas&#10;&#10;Descripción generada automáticamente con confianza baja"/>
+                    <pic:cNvPr id="785312633" name="Imagen 1" descr="Gráfico, Gráfico de líneas&#10;&#10;Descripción generada automáticamente"/>
                     <pic:cNvPicPr/>
                   </pic:nvPicPr>
                   <pic:blipFill>
@@ -2754,7 +2696,7 @@
                   <pic:spPr>
                     <a:xfrm>
                       <a:off x="0" y="0"/>
-                      <a:ext cx="2594502" cy="2061906"/>
+                      <a:ext cx="5515745" cy="2534004"/>
                     </a:xfrm>
                     <a:prstGeom prst="rect">
                       <a:avLst/>
@@ -2798,62 +2740,11 @@
           <w:sz w:val="24"/>
           <w:szCs w:val="24"/>
         </w:rPr>
-        <w:t>Resuelve el siguiente triángulo rectángulo de acuerdo con los datos proporcionados</w:t>
-      </w:r>
-    </w:p>
-    <w:p>
-      <w:pPr>
-        <w:rPr>
-          <w:rFonts w:ascii="Franklin Gothic Medium" w:hAnsi="Franklin Gothic Medium"/>
-          <w:sz w:val="24"/>
-          <w:szCs w:val="24"/>
-        </w:rPr>
-      </w:pPr>
-      <w:r>
-        <w:rPr>
-          <w:rFonts w:ascii="Franklin Gothic Medium" w:hAnsi="Franklin Gothic Medium"/>
-          <w:sz w:val="24"/>
-          <w:szCs w:val="24"/>
-        </w:rPr>
-        <w:t>A</w:t>
-      </w:r>
-      <w:r>
-        <w:rPr>
-          <w:rFonts w:ascii="Franklin Gothic Medium" w:hAnsi="Franklin Gothic Medium"/>
-          <w:sz w:val="24"/>
-          <w:szCs w:val="24"/>
-        </w:rPr>
-        <w:t xml:space="preserve">=320, </w:t>
-      </w:r>
-      <w:r>
-        <w:rPr>
-          <w:rFonts w:ascii="Franklin Gothic Medium" w:hAnsi="Franklin Gothic Medium"/>
-          <w:sz w:val="24"/>
-          <w:szCs w:val="24"/>
-        </w:rPr>
-        <w:t>b=4, C=58°</w:t>
-      </w:r>
-    </w:p>
-    <w:p>
-      <w:pPr>
-        <w:rPr>
-          <w:rFonts w:ascii="Franklin Gothic Medium" w:hAnsi="Franklin Gothic Medium"/>
-          <w:sz w:val="24"/>
-          <w:szCs w:val="24"/>
-        </w:rPr>
-      </w:pPr>
-      <w:r>
-        <w:rPr>
-          <w:rFonts w:ascii="Franklin Gothic Medium" w:hAnsi="Franklin Gothic Medium"/>
-          <w:noProof/>
-          <w:sz w:val="24"/>
-          <w:szCs w:val="24"/>
-        </w:rPr>
         <w:drawing>
-          <wp:inline distT="0" distB="0" distL="0" distR="0" wp14:anchorId="144C7FE0" wp14:editId="55D282F9">
-            <wp:extent cx="2590800" cy="2058964"/>
-            <wp:effectExtent l="0" t="0" r="0" b="0"/>
-            <wp:docPr id="1505420546" name="Imagen 1" descr="Gráfico de líneas&#10;&#10;Descripción generada automáticamente con confianza baja"/>
+          <wp:inline distT="0" distB="0" distL="0" distR="0" wp14:anchorId="53D1485D" wp14:editId="1ED1F4ED">
+            <wp:extent cx="5553850" cy="2800741"/>
+            <wp:effectExtent l="0" t="0" r="8890" b="0"/>
+            <wp:docPr id="1066684958" name="Imagen 1" descr="Gráfico, Gráfico de líneas&#10;&#10;Descripción generada automáticamente"/>
             <wp:cNvGraphicFramePr>
               <a:graphicFrameLocks xmlns:a="http://schemas.openxmlformats.org/drawingml/2006/main" noChangeAspect="1"/>
             </wp:cNvGraphicFramePr>
@@ -2861,11 +2752,11 @@
               <a:graphicData uri="http://schemas.openxmlformats.org/drawingml/2006/picture">
                 <pic:pic xmlns:pic="http://schemas.openxmlformats.org/drawingml/2006/picture">
                   <pic:nvPicPr>
-                    <pic:cNvPr id="1543404289" name="Imagen 1" descr="Gráfico de líneas&#10;&#10;Descripción generada automáticamente con confianza baja"/>
+                    <pic:cNvPr id="1066684958" name="Imagen 1" descr="Gráfico, Gráfico de líneas&#10;&#10;Descripción generada automáticamente"/>
                     <pic:cNvPicPr/>
                   </pic:nvPicPr>
                   <pic:blipFill>
-                    <a:blip r:embed="rId30"/>
+                    <a:blip r:embed="rId31"/>
                     <a:stretch>
                       <a:fillRect/>
                     </a:stretch>
@@ -2873,7 +2764,7 @@
                   <pic:spPr>
                     <a:xfrm>
                       <a:off x="0" y="0"/>
-                      <a:ext cx="2594502" cy="2061906"/>
+                      <a:ext cx="5553850" cy="2800741"/>
                     </a:xfrm>
                     <a:prstGeom prst="rect">
                       <a:avLst/>
@@ -2962,54 +2853,11 @@
           <w:sz w:val="24"/>
           <w:szCs w:val="24"/>
         </w:rPr>
-        <w:t>Resuelve el siguiente triángulo rectángulo de acuerdo con los datos proporcionados</w:t>
-      </w:r>
-    </w:p>
-    <w:p>
-      <w:pPr>
-        <w:rPr>
-          <w:rFonts w:ascii="Franklin Gothic Medium" w:hAnsi="Franklin Gothic Medium"/>
-          <w:sz w:val="24"/>
-          <w:szCs w:val="24"/>
-        </w:rPr>
-      </w:pPr>
-      <w:r>
-        <w:rPr>
-          <w:rFonts w:ascii="Franklin Gothic Medium" w:hAnsi="Franklin Gothic Medium"/>
-          <w:sz w:val="24"/>
-          <w:szCs w:val="24"/>
-        </w:rPr>
-        <w:t>C=46.20°, b=4</w:t>
-      </w:r>
-      <w:r>
-        <w:rPr>
-          <w:rFonts w:ascii="Franklin Gothic Medium" w:hAnsi="Franklin Gothic Medium"/>
-          <w:sz w:val="24"/>
-          <w:szCs w:val="24"/>
-        </w:rPr>
-        <w:t>, A=43.40°</w:t>
-      </w:r>
-    </w:p>
-    <w:p>
-      <w:pPr>
-        <w:rPr>
-          <w:rFonts w:ascii="Franklin Gothic Medium" w:hAnsi="Franklin Gothic Medium"/>
-          <w:sz w:val="24"/>
-          <w:szCs w:val="24"/>
-        </w:rPr>
-      </w:pPr>
-      <w:r>
-        <w:rPr>
-          <w:rFonts w:ascii="Franklin Gothic Medium" w:hAnsi="Franklin Gothic Medium"/>
-          <w:noProof/>
-          <w:sz w:val="24"/>
-          <w:szCs w:val="24"/>
-        </w:rPr>
         <w:drawing>
-          <wp:inline distT="0" distB="0" distL="0" distR="0" wp14:anchorId="10945941" wp14:editId="2630CDF5">
-            <wp:extent cx="2590800" cy="2058964"/>
-            <wp:effectExtent l="0" t="0" r="0" b="0"/>
-            <wp:docPr id="1451602009" name="Imagen 1" descr="Gráfico de líneas&#10;&#10;Descripción generada automáticamente con confianza baja"/>
+          <wp:inline distT="0" distB="0" distL="0" distR="0" wp14:anchorId="616A2064" wp14:editId="3F6976D8">
+            <wp:extent cx="5611008" cy="2715004"/>
+            <wp:effectExtent l="0" t="0" r="8890" b="9525"/>
+            <wp:docPr id="1440495508" name="Imagen 1" descr="Gráfico, Gráfico de líneas&#10;&#10;Descripción generada automáticamente"/>
             <wp:cNvGraphicFramePr>
               <a:graphicFrameLocks xmlns:a="http://schemas.openxmlformats.org/drawingml/2006/main" noChangeAspect="1"/>
             </wp:cNvGraphicFramePr>
@@ -3017,11 +2865,11 @@
               <a:graphicData uri="http://schemas.openxmlformats.org/drawingml/2006/picture">
                 <pic:pic xmlns:pic="http://schemas.openxmlformats.org/drawingml/2006/picture">
                   <pic:nvPicPr>
-                    <pic:cNvPr id="1543404289" name="Imagen 1" descr="Gráfico de líneas&#10;&#10;Descripción generada automáticamente con confianza baja"/>
+                    <pic:cNvPr id="1440495508" name="Imagen 1" descr="Gráfico, Gráfico de líneas&#10;&#10;Descripción generada automáticamente"/>
                     <pic:cNvPicPr/>
                   </pic:nvPicPr>
                   <pic:blipFill>
-                    <a:blip r:embed="rId30"/>
+                    <a:blip r:embed="rId32"/>
                     <a:stretch>
                       <a:fillRect/>
                     </a:stretch>
@@ -3029,7 +2877,7 @@
                   <pic:spPr>
                     <a:xfrm>
                       <a:off x="0" y="0"/>
-                      <a:ext cx="2594502" cy="2061906"/>
+                      <a:ext cx="5611008" cy="2715004"/>
                     </a:xfrm>
                     <a:prstGeom prst="rect">
                       <a:avLst/>
@@ -3082,54 +2930,11 @@
           <w:sz w:val="24"/>
           <w:szCs w:val="24"/>
         </w:rPr>
-        <w:t>Resuelve el siguiente triángulo rectángulo de acuerdo con los datos proporcionados</w:t>
-      </w:r>
-    </w:p>
-    <w:p>
-      <w:pPr>
-        <w:rPr>
-          <w:rFonts w:ascii="Franklin Gothic Medium" w:hAnsi="Franklin Gothic Medium"/>
-          <w:sz w:val="24"/>
-          <w:szCs w:val="24"/>
-        </w:rPr>
-      </w:pPr>
-      <w:r>
-        <w:rPr>
-          <w:rFonts w:ascii="Franklin Gothic Medium" w:hAnsi="Franklin Gothic Medium"/>
-          <w:sz w:val="24"/>
-          <w:szCs w:val="24"/>
-        </w:rPr>
-        <w:t>a=</w:t>
-      </w:r>
-      <w:r>
-        <w:rPr>
-          <w:rFonts w:ascii="Franklin Gothic Medium" w:hAnsi="Franklin Gothic Medium"/>
-          <w:sz w:val="24"/>
-          <w:szCs w:val="24"/>
-        </w:rPr>
-        <w:t>32.5, c=41.3, C=51°</w:t>
-      </w:r>
-    </w:p>
-    <w:p>
-      <w:pPr>
-        <w:rPr>
-          <w:rFonts w:ascii="Franklin Gothic Medium" w:hAnsi="Franklin Gothic Medium"/>
-          <w:sz w:val="24"/>
-          <w:szCs w:val="24"/>
-        </w:rPr>
-      </w:pPr>
-      <w:r>
-        <w:rPr>
-          <w:rFonts w:ascii="Franklin Gothic Medium" w:hAnsi="Franklin Gothic Medium"/>
-          <w:noProof/>
-          <w:sz w:val="24"/>
-          <w:szCs w:val="24"/>
-        </w:rPr>
         <w:drawing>
-          <wp:inline distT="0" distB="0" distL="0" distR="0" wp14:anchorId="1C319E39" wp14:editId="368FAD7A">
-            <wp:extent cx="2590800" cy="2058964"/>
+          <wp:inline distT="0" distB="0" distL="0" distR="0" wp14:anchorId="4FE61027" wp14:editId="48068BE6">
+            <wp:extent cx="5582429" cy="2876951"/>
             <wp:effectExtent l="0" t="0" r="0" b="0"/>
-            <wp:docPr id="843821978" name="Imagen 1" descr="Gráfico de líneas&#10;&#10;Descripción generada automáticamente con confianza baja"/>
+            <wp:docPr id="636180376" name="Imagen 1" descr="Gráfico, Gráfico de líneas&#10;&#10;Descripción generada automáticamente"/>
             <wp:cNvGraphicFramePr>
               <a:graphicFrameLocks xmlns:a="http://schemas.openxmlformats.org/drawingml/2006/main" noChangeAspect="1"/>
             </wp:cNvGraphicFramePr>
@@ -3137,11 +2942,11 @@
               <a:graphicData uri="http://schemas.openxmlformats.org/drawingml/2006/picture">
                 <pic:pic xmlns:pic="http://schemas.openxmlformats.org/drawingml/2006/picture">
                   <pic:nvPicPr>
-                    <pic:cNvPr id="1543404289" name="Imagen 1" descr="Gráfico de líneas&#10;&#10;Descripción generada automáticamente con confianza baja"/>
+                    <pic:cNvPr id="636180376" name="Imagen 1" descr="Gráfico, Gráfico de líneas&#10;&#10;Descripción generada automáticamente"/>
                     <pic:cNvPicPr/>
                   </pic:nvPicPr>
                   <pic:blipFill>
-                    <a:blip r:embed="rId30"/>
+                    <a:blip r:embed="rId33"/>
                     <a:stretch>
                       <a:fillRect/>
                     </a:stretch>
@@ -3149,7 +2954,7 @@
                   <pic:spPr>
                     <a:xfrm>
                       <a:off x="0" y="0"/>
-                      <a:ext cx="2594502" cy="2061906"/>
+                      <a:ext cx="5582429" cy="2876951"/>
                     </a:xfrm>
                     <a:prstGeom prst="rect">
                       <a:avLst/>
@@ -3206,30 +3011,13 @@
           <w:szCs w:val="24"/>
         </w:rPr>
       </w:pPr>
-    </w:p>
-    <w:p>
-      <w:pPr>
-        <w:rPr>
-          <w:rFonts w:ascii="Franklin Gothic Medium" w:hAnsi="Franklin Gothic Medium"/>
-          <w:sz w:val="24"/>
-          <w:szCs w:val="24"/>
-        </w:rPr>
-      </w:pPr>
-    </w:p>
-    <w:p>
-      <w:pPr>
-        <w:rPr>
-          <w:rFonts w:ascii="Franklin Gothic Medium" w:hAnsi="Franklin Gothic Medium"/>
-          <w:sz w:val="24"/>
-          <w:szCs w:val="24"/>
-        </w:rPr>
-      </w:pPr>
-      <w:r>
-        <w:rPr>
-          <w:rFonts w:ascii="Franklin Gothic Medium" w:hAnsi="Franklin Gothic Medium"/>
-          <w:sz w:val="24"/>
-          <w:szCs w:val="24"/>
-        </w:rPr>
+      <w:r>
+        <w:rPr>
+          <w:rFonts w:ascii="Franklin Gothic Medium" w:hAnsi="Franklin Gothic Medium"/>
+          <w:sz w:val="24"/>
+          <w:szCs w:val="24"/>
+        </w:rPr>
+        <w:lastRenderedPageBreak/>
         <w:t>5.-</w:t>
       </w:r>
     </w:p>
@@ -3247,54 +3035,11 @@
           <w:sz w:val="24"/>
           <w:szCs w:val="24"/>
         </w:rPr>
-        <w:t>Resuelve el siguiente triángulo rectángulo de acuerdo con los datos proporcionados</w:t>
-      </w:r>
-    </w:p>
-    <w:p>
-      <w:pPr>
-        <w:rPr>
-          <w:rFonts w:ascii="Franklin Gothic Medium" w:hAnsi="Franklin Gothic Medium"/>
-          <w:sz w:val="24"/>
-          <w:szCs w:val="24"/>
-        </w:rPr>
-      </w:pPr>
-      <w:r>
-        <w:rPr>
-          <w:rFonts w:ascii="Franklin Gothic Medium" w:hAnsi="Franklin Gothic Medium"/>
-          <w:sz w:val="24"/>
-          <w:szCs w:val="24"/>
-        </w:rPr>
-        <w:t xml:space="preserve">A=45°, a=13, </w:t>
-      </w:r>
-      <w:r>
-        <w:rPr>
-          <w:rFonts w:ascii="Franklin Gothic Medium" w:hAnsi="Franklin Gothic Medium"/>
-          <w:sz w:val="24"/>
-          <w:szCs w:val="24"/>
-        </w:rPr>
-        <w:t>C=45°</w:t>
-      </w:r>
-    </w:p>
-    <w:p>
-      <w:pPr>
-        <w:rPr>
-          <w:rFonts w:ascii="Franklin Gothic Medium" w:hAnsi="Franklin Gothic Medium"/>
-          <w:sz w:val="24"/>
-          <w:szCs w:val="24"/>
-        </w:rPr>
-      </w:pPr>
-      <w:r>
-        <w:rPr>
-          <w:rFonts w:ascii="Franklin Gothic Medium" w:hAnsi="Franklin Gothic Medium"/>
-          <w:noProof/>
-          <w:sz w:val="24"/>
-          <w:szCs w:val="24"/>
-        </w:rPr>
         <w:drawing>
-          <wp:inline distT="0" distB="0" distL="0" distR="0" wp14:anchorId="31F093D3" wp14:editId="7563E0E9">
-            <wp:extent cx="2590800" cy="2058964"/>
-            <wp:effectExtent l="0" t="0" r="0" b="0"/>
-            <wp:docPr id="228909288" name="Imagen 1" descr="Gráfico de líneas&#10;&#10;Descripción generada automáticamente con confianza baja"/>
+          <wp:inline distT="0" distB="0" distL="0" distR="0" wp14:anchorId="6A606877" wp14:editId="6CD45769">
+            <wp:extent cx="5515745" cy="2867425"/>
+            <wp:effectExtent l="0" t="0" r="8890" b="9525"/>
+            <wp:docPr id="1210480887" name="Imagen 1" descr="Gráfico, Gráfico de líneas&#10;&#10;Descripción generada automáticamente"/>
             <wp:cNvGraphicFramePr>
               <a:graphicFrameLocks xmlns:a="http://schemas.openxmlformats.org/drawingml/2006/main" noChangeAspect="1"/>
             </wp:cNvGraphicFramePr>
@@ -3302,11 +3047,11 @@
               <a:graphicData uri="http://schemas.openxmlformats.org/drawingml/2006/picture">
                 <pic:pic xmlns:pic="http://schemas.openxmlformats.org/drawingml/2006/picture">
                   <pic:nvPicPr>
-                    <pic:cNvPr id="1543404289" name="Imagen 1" descr="Gráfico de líneas&#10;&#10;Descripción generada automáticamente con confianza baja"/>
+                    <pic:cNvPr id="1210480887" name="Imagen 1" descr="Gráfico, Gráfico de líneas&#10;&#10;Descripción generada automáticamente"/>
                     <pic:cNvPicPr/>
                   </pic:nvPicPr>
                   <pic:blipFill>
-                    <a:blip r:embed="rId30"/>
+                    <a:blip r:embed="rId34"/>
                     <a:stretch>
                       <a:fillRect/>
                     </a:stretch>
@@ -3314,7 +3059,7 @@
                   <pic:spPr>
                     <a:xfrm>
                       <a:off x="0" y="0"/>
-                      <a:ext cx="2594502" cy="2061906"/>
+                      <a:ext cx="5515745" cy="2867425"/>
                     </a:xfrm>
                     <a:prstGeom prst="rect">
                       <a:avLst/>
@@ -3367,54 +3112,11 @@
           <w:sz w:val="24"/>
           <w:szCs w:val="24"/>
         </w:rPr>
-        <w:t>Resuelve el siguiente triángulo rectángulo de acuerdo con los datos proporcionados</w:t>
-      </w:r>
-    </w:p>
-    <w:p>
-      <w:pPr>
-        <w:rPr>
-          <w:rFonts w:ascii="Franklin Gothic Medium" w:hAnsi="Franklin Gothic Medium"/>
-          <w:sz w:val="24"/>
-          <w:szCs w:val="24"/>
-        </w:rPr>
-      </w:pPr>
-      <w:r>
-        <w:rPr>
-          <w:rFonts w:ascii="Franklin Gothic Medium" w:hAnsi="Franklin Gothic Medium"/>
-          <w:sz w:val="24"/>
-          <w:szCs w:val="24"/>
-        </w:rPr>
-        <w:t>C=54°, b=22.6</w:t>
-      </w:r>
-      <w:r>
-        <w:rPr>
-          <w:rFonts w:ascii="Franklin Gothic Medium" w:hAnsi="Franklin Gothic Medium"/>
-          <w:sz w:val="24"/>
-          <w:szCs w:val="24"/>
-        </w:rPr>
-        <w:t>, A=36°</w:t>
-      </w:r>
-    </w:p>
-    <w:p>
-      <w:pPr>
-        <w:rPr>
-          <w:rFonts w:ascii="Franklin Gothic Medium" w:hAnsi="Franklin Gothic Medium"/>
-          <w:sz w:val="24"/>
-          <w:szCs w:val="24"/>
-        </w:rPr>
-      </w:pPr>
-      <w:r>
-        <w:rPr>
-          <w:rFonts w:ascii="Franklin Gothic Medium" w:hAnsi="Franklin Gothic Medium"/>
-          <w:noProof/>
-          <w:sz w:val="24"/>
-          <w:szCs w:val="24"/>
-        </w:rPr>
         <w:drawing>
-          <wp:inline distT="0" distB="0" distL="0" distR="0" wp14:anchorId="10BFDC78" wp14:editId="2B79AC15">
-            <wp:extent cx="2590800" cy="2058964"/>
+          <wp:inline distT="0" distB="0" distL="0" distR="0" wp14:anchorId="4C6E4CDF" wp14:editId="3E87E0B4">
+            <wp:extent cx="5534797" cy="2857899"/>
             <wp:effectExtent l="0" t="0" r="0" b="0"/>
-            <wp:docPr id="69000942" name="Imagen 1" descr="Gráfico de líneas&#10;&#10;Descripción generada automáticamente con confianza baja"/>
+            <wp:docPr id="1958813317" name="Imagen 1" descr="Gráfico, Gráfico de líneas&#10;&#10;Descripción generada automáticamente"/>
             <wp:cNvGraphicFramePr>
               <a:graphicFrameLocks xmlns:a="http://schemas.openxmlformats.org/drawingml/2006/main" noChangeAspect="1"/>
             </wp:cNvGraphicFramePr>
@@ -3422,11 +3124,11 @@
               <a:graphicData uri="http://schemas.openxmlformats.org/drawingml/2006/picture">
                 <pic:pic xmlns:pic="http://schemas.openxmlformats.org/drawingml/2006/picture">
                   <pic:nvPicPr>
-                    <pic:cNvPr id="1543404289" name="Imagen 1" descr="Gráfico de líneas&#10;&#10;Descripción generada automáticamente con confianza baja"/>
+                    <pic:cNvPr id="1958813317" name="Imagen 1" descr="Gráfico, Gráfico de líneas&#10;&#10;Descripción generada automáticamente"/>
                     <pic:cNvPicPr/>
                   </pic:nvPicPr>
                   <pic:blipFill>
-                    <a:blip r:embed="rId30"/>
+                    <a:blip r:embed="rId35"/>
                     <a:stretch>
                       <a:fillRect/>
                     </a:stretch>
@@ -3434,7 +3136,7 @@
                   <pic:spPr>
                     <a:xfrm>
                       <a:off x="0" y="0"/>
-                      <a:ext cx="2594502" cy="2061906"/>
+                      <a:ext cx="5534797" cy="2857899"/>
                     </a:xfrm>
                     <a:prstGeom prst="rect">
                       <a:avLst/>
@@ -3591,7 +3293,7 @@
                     <pic:cNvPicPr/>
                   </pic:nvPicPr>
                   <pic:blipFill>
-                    <a:blip r:embed="rId31"/>
+                    <a:blip r:embed="rId36"/>
                     <a:stretch>
                       <a:fillRect/>
                     </a:stretch>
@@ -3670,7 +3372,7 @@
                     <pic:cNvPicPr/>
                   </pic:nvPicPr>
                   <pic:blipFill>
-                    <a:blip r:embed="rId32"/>
+                    <a:blip r:embed="rId37"/>
                     <a:stretch>
                       <a:fillRect/>
                     </a:stretch>
@@ -3748,7 +3450,7 @@
                     <pic:cNvPicPr/>
                   </pic:nvPicPr>
                   <pic:blipFill>
-                    <a:blip r:embed="rId33"/>
+                    <a:blip r:embed="rId38"/>
                     <a:stretch>
                       <a:fillRect/>
                     </a:stretch>
@@ -3809,37 +3511,11 @@
           <w:sz w:val="24"/>
           <w:szCs w:val="24"/>
         </w:rPr>
-        <w:t>Determina el valor numérico de la siguien</w:t>
-      </w:r>
-      <w:r>
-        <w:rPr>
-          <w:rFonts w:ascii="Franklin Gothic Medium" w:hAnsi="Franklin Gothic Medium"/>
-          <w:sz w:val="24"/>
-          <w:szCs w:val="24"/>
-        </w:rPr>
-        <w:t>te expresión:</w:t>
-      </w:r>
-    </w:p>
-    <w:p>
-      <w:pPr>
-        <w:rPr>
-          <w:rFonts w:ascii="Franklin Gothic Medium" w:hAnsi="Franklin Gothic Medium"/>
-          <w:sz w:val="24"/>
-          <w:szCs w:val="24"/>
-        </w:rPr>
-      </w:pPr>
-      <w:r>
-        <w:rPr>
-          <w:rFonts w:ascii="Franklin Gothic Medium" w:hAnsi="Franklin Gothic Medium"/>
-          <w:noProof/>
-          <w:sz w:val="24"/>
-          <w:szCs w:val="24"/>
-        </w:rPr>
         <w:drawing>
-          <wp:inline distT="0" distB="0" distL="0" distR="0" wp14:anchorId="6176EADE" wp14:editId="2A1D3C4A">
-            <wp:extent cx="3507581" cy="457200"/>
-            <wp:effectExtent l="0" t="0" r="0" b="0"/>
-            <wp:docPr id="334378514" name="Imagen 1" descr="Texto&#10;&#10;Descripción generada automáticamente con confianza baja"/>
+          <wp:inline distT="0" distB="0" distL="0" distR="0" wp14:anchorId="7F2A92CE" wp14:editId="1F4ED51C">
+            <wp:extent cx="3667637" cy="876422"/>
+            <wp:effectExtent l="0" t="0" r="9525" b="0"/>
+            <wp:docPr id="102819259" name="Imagen 1" descr="Texto&#10;&#10;Descripción generada automáticamente"/>
             <wp:cNvGraphicFramePr>
               <a:graphicFrameLocks xmlns:a="http://schemas.openxmlformats.org/drawingml/2006/main" noChangeAspect="1"/>
             </wp:cNvGraphicFramePr>
@@ -3847,11 +3523,11 @@
               <a:graphicData uri="http://schemas.openxmlformats.org/drawingml/2006/picture">
                 <pic:pic xmlns:pic="http://schemas.openxmlformats.org/drawingml/2006/picture">
                   <pic:nvPicPr>
-                    <pic:cNvPr id="334378514" name="Imagen 1" descr="Texto&#10;&#10;Descripción generada automáticamente con confianza baja"/>
+                    <pic:cNvPr id="102819259" name="Imagen 1" descr="Texto&#10;&#10;Descripción generada automáticamente"/>
                     <pic:cNvPicPr/>
                   </pic:nvPicPr>
                   <pic:blipFill>
-                    <a:blip r:embed="rId34"/>
+                    <a:blip r:embed="rId39"/>
                     <a:stretch>
                       <a:fillRect/>
                     </a:stretch>
@@ -3859,7 +3535,7 @@
                   <pic:spPr>
                     <a:xfrm>
                       <a:off x="0" y="0"/>
-                      <a:ext cx="3534832" cy="460752"/>
+                      <a:ext cx="3667637" cy="876422"/>
                     </a:xfrm>
                     <a:prstGeom prst="rect">
                       <a:avLst/>
@@ -3956,7 +3632,7 @@
                     <pic:cNvPicPr/>
                   </pic:nvPicPr>
                   <pic:blipFill>
-                    <a:blip r:embed="rId35"/>
+                    <a:blip r:embed="rId40"/>
                     <a:stretch>
                       <a:fillRect/>
                     </a:stretch>
@@ -4034,7 +3710,7 @@
                     <pic:cNvPicPr/>
                   </pic:nvPicPr>
                   <pic:blipFill>
-                    <a:blip r:embed="rId36"/>
+                    <a:blip r:embed="rId41"/>
                     <a:stretch>
                       <a:fillRect/>
                     </a:stretch>
@@ -4112,7 +3788,7 @@
                     <pic:cNvPicPr/>
                   </pic:nvPicPr>
                   <pic:blipFill>
-                    <a:blip r:embed="rId37"/>
+                    <a:blip r:embed="rId42"/>
                     <a:stretch>
                       <a:fillRect/>
                     </a:stretch>
@@ -4190,7 +3866,7 @@
                     <pic:cNvPicPr/>
                   </pic:nvPicPr>
                   <pic:blipFill>
-                    <a:blip r:embed="rId38"/>
+                    <a:blip r:embed="rId43"/>
                     <a:stretch>
                       <a:fillRect/>
                     </a:stretch>
@@ -4268,7 +3944,7 @@
                     <pic:cNvPicPr/>
                   </pic:nvPicPr>
                   <pic:blipFill>
-                    <a:blip r:embed="rId39"/>
+                    <a:blip r:embed="rId44"/>
                     <a:stretch>
                       <a:fillRect/>
                     </a:stretch>
@@ -4346,7 +4022,7 @@
                     <pic:cNvPicPr/>
                   </pic:nvPicPr>
                   <pic:blipFill>
-                    <a:blip r:embed="rId40"/>
+                    <a:blip r:embed="rId45"/>
                     <a:stretch>
                       <a:fillRect/>
                     </a:stretch>
@@ -4430,6 +4106,7 @@
       <w:r>
         <w:rPr>
           <w:rFonts w:ascii="Franklin Gothic Medium" w:hAnsi="Franklin Gothic Medium"/>
+          <w:noProof/>
           <w:sz w:val="24"/>
           <w:szCs w:val="36"/>
         </w:rPr>
@@ -4449,7 +4126,7 @@
                     <pic:cNvPicPr/>
                   </pic:nvPicPr>
                   <pic:blipFill>
-                    <a:blip r:embed="rId41"/>
+                    <a:blip r:embed="rId46"/>
                     <a:stretch>
                       <a:fillRect/>
                     </a:stretch>
@@ -4545,6 +4222,7 @@
       <w:r>
         <w:rPr>
           <w:rFonts w:ascii="Franklin Gothic Medium" w:hAnsi="Franklin Gothic Medium"/>
+          <w:noProof/>
           <w:sz w:val="24"/>
           <w:szCs w:val="36"/>
         </w:rPr>
@@ -4564,7 +4242,7 @@
                     <pic:cNvPicPr/>
                   </pic:nvPicPr>
                   <pic:blipFill>
-                    <a:blip r:embed="rId42"/>
+                    <a:blip r:embed="rId47"/>
                     <a:stretch>
                       <a:fillRect/>
                     </a:stretch>
@@ -4646,6 +4324,7 @@
       <w:r>
         <w:rPr>
           <w:rFonts w:ascii="Franklin Gothic Medium" w:hAnsi="Franklin Gothic Medium"/>
+          <w:noProof/>
           <w:sz w:val="24"/>
           <w:szCs w:val="36"/>
         </w:rPr>
@@ -4665,7 +4344,7 @@
                     <pic:cNvPicPr/>
                   </pic:nvPicPr>
                   <pic:blipFill>
-                    <a:blip r:embed="rId43"/>
+                    <a:blip r:embed="rId48"/>
                     <a:stretch>
                       <a:fillRect/>
                     </a:stretch>
@@ -4749,6 +4428,7 @@
       <w:r>
         <w:rPr>
           <w:rFonts w:ascii="Franklin Gothic Medium" w:hAnsi="Franklin Gothic Medium"/>
+          <w:noProof/>
           <w:sz w:val="24"/>
           <w:szCs w:val="36"/>
         </w:rPr>
@@ -4768,7 +4448,7 @@
                     <pic:cNvPicPr/>
                   </pic:nvPicPr>
                   <pic:blipFill>
-                    <a:blip r:embed="rId44"/>
+                    <a:blip r:embed="rId49"/>
                     <a:stretch>
                       <a:fillRect/>
                     </a:stretch>
@@ -4834,6 +4514,7 @@
       <w:r>
         <w:rPr>
           <w:rFonts w:ascii="Franklin Gothic Medium" w:hAnsi="Franklin Gothic Medium"/>
+          <w:noProof/>
           <w:sz w:val="24"/>
           <w:szCs w:val="36"/>
         </w:rPr>
@@ -4853,7 +4534,7 @@
                     <pic:cNvPicPr/>
                   </pic:nvPicPr>
                   <pic:blipFill>
-                    <a:blip r:embed="rId45"/>
+                    <a:blip r:embed="rId50"/>
                     <a:stretch>
                       <a:fillRect/>
                     </a:stretch>
@@ -4946,6 +4627,7 @@
       <w:r>
         <w:rPr>
           <w:rFonts w:ascii="Franklin Gothic Medium" w:hAnsi="Franklin Gothic Medium"/>
+          <w:noProof/>
           <w:sz w:val="24"/>
           <w:szCs w:val="36"/>
         </w:rPr>
@@ -4965,7 +4647,7 @@
                     <pic:cNvPicPr/>
                   </pic:nvPicPr>
                   <pic:blipFill>
-                    <a:blip r:embed="rId46"/>
+                    <a:blip r:embed="rId51"/>
                     <a:stretch>
                       <a:fillRect/>
                     </a:stretch>
@@ -5039,6 +4721,7 @@
       <w:r>
         <w:rPr>
           <w:rFonts w:ascii="Franklin Gothic Medium" w:hAnsi="Franklin Gothic Medium"/>
+          <w:noProof/>
           <w:sz w:val="24"/>
           <w:szCs w:val="36"/>
         </w:rPr>
@@ -5058,7 +4741,7 @@
                     <pic:cNvPicPr/>
                   </pic:nvPicPr>
                   <pic:blipFill>
-                    <a:blip r:embed="rId47"/>
+                    <a:blip r:embed="rId52"/>
                     <a:stretch>
                       <a:fillRect/>
                     </a:stretch>
@@ -5141,6 +4824,7 @@
       <w:r>
         <w:rPr>
           <w:rFonts w:ascii="Franklin Gothic Medium" w:hAnsi="Franklin Gothic Medium"/>
+          <w:noProof/>
           <w:sz w:val="24"/>
           <w:szCs w:val="36"/>
         </w:rPr>
@@ -5160,7 +4844,7 @@
                     <pic:cNvPicPr/>
                   </pic:nvPicPr>
                   <pic:blipFill>
-                    <a:blip r:embed="rId48"/>
+                    <a:blip r:embed="rId53"/>
                     <a:stretch>
                       <a:fillRect/>
                     </a:stretch>
@@ -5253,6 +4937,7 @@
       <w:r>
         <w:rPr>
           <w:rFonts w:ascii="Franklin Gothic Medium" w:hAnsi="Franklin Gothic Medium"/>
+          <w:noProof/>
           <w:sz w:val="24"/>
           <w:szCs w:val="36"/>
         </w:rPr>
@@ -5272,7 +4957,7 @@
                     <pic:cNvPicPr/>
                   </pic:nvPicPr>
                   <pic:blipFill>
-                    <a:blip r:embed="rId49"/>
+                    <a:blip r:embed="rId54"/>
                     <a:stretch>
                       <a:fillRect/>
                     </a:stretch>
@@ -5362,6 +5047,7 @@
       <w:r>
         <w:rPr>
           <w:rFonts w:ascii="Franklin Gothic Medium" w:hAnsi="Franklin Gothic Medium"/>
+          <w:noProof/>
           <w:sz w:val="24"/>
           <w:szCs w:val="36"/>
         </w:rPr>
@@ -5381,7 +5067,7 @@
                     <pic:cNvPicPr/>
                   </pic:nvPicPr>
                   <pic:blipFill>
-                    <a:blip r:embed="rId50"/>
+                    <a:blip r:embed="rId55"/>
                     <a:stretch>
                       <a:fillRect/>
                     </a:stretch>
@@ -5453,13 +5139,23 @@
         </w:rPr>
         <w:t xml:space="preserve">1.- </w:t>
       </w:r>
-      <w:r>
-        <w:rPr>
-          <w:rFonts w:ascii="Franklin Gothic Medium" w:hAnsi="Franklin Gothic Medium"/>
-          <w:sz w:val="24"/>
-          <w:szCs w:val="24"/>
-        </w:rPr>
-        <w:t>senx cos</w:t>
+      <w:proofErr w:type="spellStart"/>
+      <w:r>
+        <w:rPr>
+          <w:rFonts w:ascii="Franklin Gothic Medium" w:hAnsi="Franklin Gothic Medium"/>
+          <w:sz w:val="24"/>
+          <w:szCs w:val="24"/>
+        </w:rPr>
+        <w:t>senx</w:t>
+      </w:r>
+      <w:proofErr w:type="spellEnd"/>
+      <w:r>
+        <w:rPr>
+          <w:rFonts w:ascii="Franklin Gothic Medium" w:hAnsi="Franklin Gothic Medium"/>
+          <w:sz w:val="24"/>
+          <w:szCs w:val="24"/>
+        </w:rPr>
+        <w:t xml:space="preserve"> cos</w:t>
       </w:r>
       <w:r>
         <w:rPr>
@@ -5476,8 +5172,18 @@
           <w:sz w:val="24"/>
           <w:szCs w:val="24"/>
         </w:rPr>
-        <w:t>x = senx</w:t>
-      </w:r>
+        <w:t xml:space="preserve">x = </w:t>
+      </w:r>
+      <w:proofErr w:type="spellStart"/>
+      <w:r>
+        <w:rPr>
+          <w:rFonts w:ascii="Franklin Gothic Medium" w:hAnsi="Franklin Gothic Medium"/>
+          <w:sz w:val="24"/>
+          <w:szCs w:val="24"/>
+        </w:rPr>
+        <w:t>senx</w:t>
+      </w:r>
+      <w:proofErr w:type="spellEnd"/>
     </w:p>
     <w:p>
       <w:pPr>
@@ -5608,8 +5314,19 @@
           <w:szCs w:val="24"/>
           <w:lang w:val="en-US"/>
         </w:rPr>
-        <w:t>= senx</w:t>
-      </w:r>
+        <w:t xml:space="preserve">= </w:t>
+      </w:r>
+      <w:proofErr w:type="spellStart"/>
+      <w:r>
+        <w:rPr>
+          <w:rFonts w:ascii="Franklin Gothic Medium" w:hAnsi="Franklin Gothic Medium"/>
+          <w:sz w:val="24"/>
+          <w:szCs w:val="24"/>
+          <w:lang w:val="en-US"/>
+        </w:rPr>
+        <w:t>senx</w:t>
+      </w:r>
+      <w:proofErr w:type="spellEnd"/>
     </w:p>
     <w:p>
       <w:pPr>
@@ -5664,7 +5381,27 @@
           <w:szCs w:val="24"/>
           <w:lang w:val="en-US"/>
         </w:rPr>
-        <w:t>x + 2 cotx + 1</w:t>
+        <w:t xml:space="preserve">x + 2 </w:t>
+      </w:r>
+      <w:proofErr w:type="spellStart"/>
+      <w:r>
+        <w:rPr>
+          <w:rFonts w:ascii="Franklin Gothic Medium" w:hAnsi="Franklin Gothic Medium"/>
+          <w:sz w:val="24"/>
+          <w:szCs w:val="24"/>
+          <w:lang w:val="en-US"/>
+        </w:rPr>
+        <w:t>cotx</w:t>
+      </w:r>
+      <w:proofErr w:type="spellEnd"/>
+      <w:r>
+        <w:rPr>
+          <w:rFonts w:ascii="Franklin Gothic Medium" w:hAnsi="Franklin Gothic Medium"/>
+          <w:sz w:val="24"/>
+          <w:szCs w:val="24"/>
+          <w:lang w:val="en-US"/>
+        </w:rPr>
+        <w:t xml:space="preserve"> + 1</w:t>
       </w:r>
       <w:r>
         <w:rPr>
@@ -5975,8 +5712,36 @@
           <w:sz w:val="24"/>
           <w:szCs w:val="24"/>
         </w:rPr>
-        <w:t xml:space="preserve"> tanx + secx</w:t>
-      </w:r>
+        <w:t xml:space="preserve"> </w:t>
+      </w:r>
+      <w:proofErr w:type="spellStart"/>
+      <w:r>
+        <w:rPr>
+          <w:rFonts w:ascii="Franklin Gothic Medium" w:hAnsi="Franklin Gothic Medium"/>
+          <w:sz w:val="24"/>
+          <w:szCs w:val="24"/>
+        </w:rPr>
+        <w:t>tanx</w:t>
+      </w:r>
+      <w:proofErr w:type="spellEnd"/>
+      <w:r>
+        <w:rPr>
+          <w:rFonts w:ascii="Franklin Gothic Medium" w:hAnsi="Franklin Gothic Medium"/>
+          <w:sz w:val="24"/>
+          <w:szCs w:val="24"/>
+        </w:rPr>
+        <w:t xml:space="preserve"> + </w:t>
+      </w:r>
+      <w:proofErr w:type="spellStart"/>
+      <w:r>
+        <w:rPr>
+          <w:rFonts w:ascii="Franklin Gothic Medium" w:hAnsi="Franklin Gothic Medium"/>
+          <w:sz w:val="24"/>
+          <w:szCs w:val="24"/>
+        </w:rPr>
+        <w:t>secx</w:t>
+      </w:r>
+      <w:proofErr w:type="spellEnd"/>
       <w:r>
         <w:rPr>
           <w:rFonts w:ascii="Franklin Gothic Medium" w:hAnsi="Franklin Gothic Medium"/>
@@ -6117,7 +5882,25 @@
           <w:sz w:val="24"/>
           <w:szCs w:val="24"/>
         </w:rPr>
-        <w:t xml:space="preserve">x — senx = </w:t>
+        <w:t xml:space="preserve">x — </w:t>
+      </w:r>
+      <w:proofErr w:type="spellStart"/>
+      <w:r>
+        <w:rPr>
+          <w:rFonts w:ascii="Franklin Gothic Medium" w:hAnsi="Franklin Gothic Medium"/>
+          <w:sz w:val="24"/>
+          <w:szCs w:val="24"/>
+        </w:rPr>
+        <w:t>senx</w:t>
+      </w:r>
+      <w:proofErr w:type="spellEnd"/>
+      <w:r>
+        <w:rPr>
+          <w:rFonts w:ascii="Franklin Gothic Medium" w:hAnsi="Franklin Gothic Medium"/>
+          <w:sz w:val="24"/>
+          <w:szCs w:val="24"/>
+        </w:rPr>
+        <w:t xml:space="preserve"> = </w:t>
       </w:r>
       <w:r>
         <w:rPr>

</xml_diff>